<commit_message>
evaluation - problem statement
</commit_message>
<xml_diff>
--- a/Day-06/Evaluation.docx
+++ b/Day-06/Evaluation.docx
@@ -124,6 +124,11 @@
     <w:p>
       <w:r>
         <w:t>4. templates</w:t>
+      </w:r>
+    </w:p>
+    <w:p>
+      <w:r>
+        <w:t>5. jQuery</w:t>
       </w:r>
     </w:p>
     <w:sectPr>

</xml_diff>